<commit_message>
support ##band=BandName marker in odt and doc templates
</commit_message>
<xml_diff>
--- a/core/test/smoketest/test.docx
+++ b/core/test/smoketest/test.docx
@@ -29,13 +29,12 @@
               </w:rPr>
               <w:t>##band=Band1</w:t>
             </w:r>
-          </w:p>
-          <w:p>
-            <w:pPr>
-              <w:rPr>
-                <w:lang w:val="en-US"/>
-              </w:rPr>
-            </w:pPr>
+            <w:r>
+              <w:rPr>
+                <w:lang w:val="en-US"/>
+              </w:rPr>
+              <w:t xml:space="preserve"> </w:t>
+            </w:r>
             <w:r>
               <w:rPr>
                 <w:lang w:val="en-US"/>

</xml_diff>

<commit_message>
get rid of # for doc/docx band detailed path
</commit_message>
<xml_diff>
--- a/core/test/smoketest/test.docx
+++ b/core/test/smoketest/test.docx
@@ -125,7 +125,75 @@
         <w:rPr>
           <w:lang w:val="en-US"/>
         </w:rPr>
-        <w:t>${Root.image}</w:t>
+        <w:t>${</w:t>
+      </w:r>
+      <w:proofErr w:type="spellStart"/>
+      <w:r>
+        <w:rPr>
+          <w:lang w:val="en-US"/>
+        </w:rPr>
+        <w:t>Footer.FooterChild.nestedData</w:t>
+      </w:r>
+      <w:proofErr w:type="spellEnd"/>
+      <w:r>
+        <w:rPr>
+          <w:lang w:val="en-US"/>
+        </w:rPr>
+        <w:t>}</w:t>
+      </w:r>
+    </w:p>
+    <w:p>
+      <w:pPr>
+        <w:rPr>
+          <w:lang w:val="en-US"/>
+        </w:rPr>
+      </w:pPr>
+      <w:r>
+        <w:rPr>
+          <w:lang w:val="en-US"/>
+        </w:rPr>
+        <w:t>${</w:t>
+      </w:r>
+      <w:proofErr w:type="spellStart"/>
+      <w:r>
+        <w:rPr>
+          <w:lang w:val="en-US"/>
+        </w:rPr>
+        <w:t>FooterChild.nestedData</w:t>
+      </w:r>
+      <w:proofErr w:type="spellEnd"/>
+      <w:r>
+        <w:rPr>
+          <w:lang w:val="en-US"/>
+        </w:rPr>
+        <w:t>}</w:t>
+      </w:r>
+    </w:p>
+    <w:p>
+      <w:pPr>
+        <w:rPr>
+          <w:lang w:val="en-US"/>
+        </w:rPr>
+      </w:pPr>
+      <w:r>
+        <w:rPr>
+          <w:lang w:val="en-US"/>
+        </w:rPr>
+        <w:t>${</w:t>
+      </w:r>
+      <w:proofErr w:type="spellStart"/>
+      <w:r>
+        <w:rPr>
+          <w:lang w:val="en-US"/>
+        </w:rPr>
+        <w:t>Root.image</w:t>
+      </w:r>
+      <w:proofErr w:type="spellEnd"/>
+      <w:r>
+        <w:rPr>
+          <w:lang w:val="en-US"/>
+        </w:rPr>
+        <w:t>}</w:t>
       </w:r>
     </w:p>
     <w:p>

</xml_diff>

<commit_message>
#PL-2782 Change logic for work with .odt templates
</commit_message>
<xml_diff>
--- a/core/test/smoketest/test.docx
+++ b/core/test/smoketest/test.docx
@@ -77,7 +77,7 @@
               <w:rPr>
                 <w:lang w:val="en-US"/>
               </w:rPr>
-              <w:t>${col1}</w:t>
+              <w:t>Some text</w:t>
             </w:r>
           </w:p>
         </w:tc>
@@ -88,6 +88,46 @@
           <w:p>
             <w:pPr>
               <w:rPr>
+                <w:highlight w:val="yellow"/>
+                <w:lang w:val="en-US"/>
+              </w:rPr>
+            </w:pPr>
+            <w:r>
+              <w:rPr>
+                <w:highlight w:val="yellow"/>
+                <w:lang w:val="en-US"/>
+              </w:rPr>
+              <w:t>Some text</w:t>
+            </w:r>
+          </w:p>
+        </w:tc>
+      </w:tr>
+      <w:tr>
+        <w:tc>
+          <w:tcPr>
+            <w:tcW w:w="4785" w:type="dxa"/>
+          </w:tcPr>
+          <w:p>
+            <w:pPr>
+              <w:rPr>
+                <w:lang w:val="en-US"/>
+              </w:rPr>
+            </w:pPr>
+            <w:r>
+              <w:rPr>
+                <w:lang w:val="en-US"/>
+              </w:rPr>
+              <w:t>${col1}</w:t>
+            </w:r>
+          </w:p>
+        </w:tc>
+        <w:tc>
+          <w:tcPr>
+            <w:tcW w:w="4786" w:type="dxa"/>
+          </w:tcPr>
+          <w:p>
+            <w:pPr>
+              <w:rPr>
                 <w:lang w:val="en-US"/>
               </w:rPr>
             </w:pPr>
@@ -96,6 +136,44 @@
                 <w:lang w:val="en-US"/>
               </w:rPr>
               <w:t>${col2}</w:t>
+            </w:r>
+          </w:p>
+        </w:tc>
+      </w:tr>
+      <w:tr>
+        <w:tc>
+          <w:tcPr>
+            <w:tcW w:w="4785" w:type="dxa"/>
+          </w:tcPr>
+          <w:p>
+            <w:pPr>
+              <w:rPr>
+                <w:lang w:val="en-US"/>
+              </w:rPr>
+            </w:pPr>
+            <w:r>
+              <w:rPr>
+                <w:lang w:val="en-US"/>
+              </w:rPr>
+              <w:t>Footer1</w:t>
+            </w:r>
+          </w:p>
+        </w:tc>
+        <w:tc>
+          <w:tcPr>
+            <w:tcW w:w="4786" w:type="dxa"/>
+          </w:tcPr>
+          <w:p>
+            <w:pPr>
+              <w:rPr>
+                <w:lang w:val="en-US"/>
+              </w:rPr>
+            </w:pPr>
+            <w:r>
+              <w:rPr>
+                <w:lang w:val="en-US"/>
+              </w:rPr>
+              <w:t>Footer1</w:t>
             </w:r>
           </w:p>
         </w:tc>
@@ -202,6 +280,123 @@
         <w:t>}</w:t>
       </w:r>
     </w:p>
+    <w:tbl>
+      <w:tblPr>
+        <w:tblW w:w="0" w:type="auto"/>
+        <w:tblBorders>
+          <w:top w:val="single" w:sz="4" w:space="0" w:color="000000"/>
+          <w:left w:val="single" w:sz="4" w:space="0" w:color="000000"/>
+          <w:bottom w:val="single" w:sz="4" w:space="0" w:color="000000"/>
+          <w:right w:val="single" w:sz="4" w:space="0" w:color="000000"/>
+          <w:insideH w:val="single" w:sz="4" w:space="0" w:color="000000"/>
+          <w:insideV w:val="single" w:sz="4" w:space="0" w:color="000000"/>
+        </w:tblBorders>
+        <w:tblLook w:val="04A0"/>
+      </w:tblPr>
+      <w:tblGrid>
+        <w:gridCol w:w="9571"/>
+      </w:tblGrid>
+      <w:tr>
+        <w:tc>
+          <w:tcPr>
+            <w:tcW w:w="9571" w:type="dxa"/>
+          </w:tcPr>
+          <w:p>
+            <w:pPr>
+              <w:pStyle w:val="a4"/>
+              <w:spacing w:after="0"/>
+              <w:rPr>
+                <w:lang w:val="en-US"/>
+              </w:rPr>
+            </w:pPr>
+            <w:r>
+              <w:rPr>
+                <w:lang w:val="en-US"/>
+              </w:rPr>
+              <w:t>${Root.param1}</w:t>
+            </w:r>
+          </w:p>
+        </w:tc>
+      </w:tr>
+    </w:tbl>
+    <w:p>
+      <w:pPr>
+        <w:rPr>
+          <w:lang w:val="en-US"/>
+        </w:rPr>
+      </w:pPr>
+    </w:p>
+    <w:tbl>
+      <w:tblPr>
+        <w:tblW w:w="0" w:type="auto"/>
+        <w:tblBorders>
+          <w:top w:val="single" w:sz="4" w:space="0" w:color="000000"/>
+          <w:left w:val="single" w:sz="4" w:space="0" w:color="000000"/>
+          <w:bottom w:val="single" w:sz="4" w:space="0" w:color="000000"/>
+          <w:right w:val="single" w:sz="4" w:space="0" w:color="000000"/>
+          <w:insideH w:val="single" w:sz="4" w:space="0" w:color="000000"/>
+          <w:insideV w:val="single" w:sz="4" w:space="0" w:color="000000"/>
+        </w:tblBorders>
+        <w:tblLook w:val="04A0"/>
+      </w:tblPr>
+      <w:tblGrid>
+        <w:gridCol w:w="9571"/>
+      </w:tblGrid>
+      <w:tr>
+        <w:tc>
+          <w:tcPr>
+            <w:tcW w:w="9571" w:type="dxa"/>
+          </w:tcPr>
+          <w:p>
+            <w:pPr>
+              <w:rPr>
+                <w:vertAlign w:val="subscript"/>
+                <w:lang w:val="en-US"/>
+              </w:rPr>
+            </w:pPr>
+            <w:r>
+              <w:rPr>
+                <w:sz w:val="32"/>
+                <w:lang w:val="en-US"/>
+              </w:rPr>
+              <w:t xml:space="preserve">##band=Band1 </w:t>
+            </w:r>
+            <w:r>
+              <w:rPr>
+                <w:lang w:val="en-US"/>
+              </w:rPr>
+              <w:t>${col1}</w:t>
+            </w:r>
+          </w:p>
+          <w:p>
+            <w:pPr>
+              <w:rPr>
+                <w:lang w:val="en-US"/>
+              </w:rPr>
+            </w:pPr>
+            <w:r>
+              <w:rPr>
+                <w:lang w:val="en-US"/>
+              </w:rPr>
+              <w:t>${col2}</w:t>
+            </w:r>
+          </w:p>
+          <w:p>
+            <w:pPr>
+              <w:rPr>
+                <w:lang w:val="en-US"/>
+              </w:rPr>
+            </w:pPr>
+            <w:r>
+              <w:rPr>
+                <w:lang w:val="en-US"/>
+              </w:rPr>
+              <w:t>${col3}</w:t>
+            </w:r>
+          </w:p>
+        </w:tc>
+      </w:tr>
+    </w:tbl>
     <w:p>
       <w:pPr>
         <w:rPr>
@@ -441,6 +636,22 @@
       </w:tblCellMar>
     </w:tblPr>
   </w:style>
+  <w:style w:type="paragraph" w:styleId="a4">
+    <w:name w:val="Normal (Web)"/>
+    <w:basedOn w:val="a"/>
+    <w:uiPriority w:val="99"/>
+    <w:unhideWhenUsed/>
+    <w:rsid w:val="009616DD"/>
+    <w:pPr>
+      <w:spacing w:before="100" w:beforeAutospacing="1" w:after="119" w:line="240" w:lineRule="auto"/>
+    </w:pPr>
+    <w:rPr>
+      <w:rFonts w:ascii="Times New Roman" w:eastAsia="Times New Roman" w:hAnsi="Times New Roman" w:cs="Times New Roman"/>
+      <w:sz w:val="24"/>
+      <w:szCs w:val="24"/>
+      <w:lang w:eastAsia="ru-RU"/>
+    </w:rPr>
+  </w:style>
 </w:styles>
 </file>
 

</xml_diff>

<commit_message>
draft - ability to use substring in templates example ${Band1.parameter1[10]} - tenth symbol of Band1.parameter1 string
</commit_message>
<xml_diff>
--- a/core/test/smoketest/test.docx
+++ b/core/test/smoketest/test.docx
@@ -314,6 +314,43 @@
                 <w:lang w:val="en-US"/>
               </w:rPr>
               <w:t>${Root.param1}</w:t>
+            </w:r>
+            <w:r>
+              <w:rPr>
+                <w:lang w:val="en-US"/>
+              </w:rPr>
+              <w:t xml:space="preserve"> </w:t>
+            </w:r>
+            <w:r>
+              <w:rPr>
+                <w:color w:val="FF0000"/>
+                <w:lang w:val="en-US"/>
+              </w:rPr>
+              <w:t>x</w:t>
+            </w:r>
+            <w:r>
+              <w:rPr>
+                <w:lang w:val="en-US"/>
+              </w:rPr>
+              <w:t xml:space="preserve"> </w:t>
+            </w:r>
+            <w:r>
+              <w:rPr>
+                <w:lang w:val="en-US"/>
+              </w:rPr>
+              <w:t>${Root.param1</w:t>
+            </w:r>
+            <w:r>
+              <w:rPr>
+                <w:lang w:val="en-US"/>
+              </w:rPr>
+              <w:t>[1]</w:t>
+            </w:r>
+            <w:r>
+              <w:rPr>
+                <w:lang w:val="en-US"/>
+              </w:rPr>
+              <w:t>}</w:t>
             </w:r>
           </w:p>
         </w:tc>

</xml_diff>

<commit_message>
resolving band path from alias changed, now parameter names with point are supported
</commit_message>
<xml_diff>
--- a/core/test/smoketest/test.docx
+++ b/core/test/smoketest/test.docx
@@ -217,6 +217,39 @@
           <w:lang w:val="en-US"/>
         </w:rPr>
         <w:t>Footer.FooterChild.nestedData</w:t>
+      </w:r>
+      <w:proofErr w:type="spellEnd"/>
+      <w:r>
+        <w:rPr>
+          <w:lang w:val="en-US"/>
+        </w:rPr>
+        <w:t>}</w:t>
+      </w:r>
+    </w:p>
+    <w:p>
+      <w:pPr>
+        <w:rPr>
+          <w:lang w:val="en-US"/>
+        </w:rPr>
+      </w:pPr>
+      <w:r>
+        <w:rPr>
+          <w:lang w:val="en-US"/>
+        </w:rPr>
+        <w:t>${</w:t>
+      </w:r>
+      <w:proofErr w:type="spellStart"/>
+      <w:r>
+        <w:rPr>
+          <w:lang w:val="en-US"/>
+        </w:rPr>
+        <w:t>Footer.FooterChild.</w:t>
+      </w:r>
+      <w:r>
+        <w:rPr>
+          <w:lang w:val="en-US"/>
+        </w:rPr>
+        <w:t>nestedData.withPoint</w:t>
       </w:r>
       <w:proofErr w:type="spellEnd"/>
       <w:r>

</xml_diff>

<commit_message>
preserve leading spaces in docx
</commit_message>
<xml_diff>
--- a/core/test/smoketest/test.docx
+++ b/core/test/smoketest/test.docx
@@ -1,25 +1,23 @@
 
 <file path=word/document.xml><?xml version="1.0" encoding="utf-8"?>
-<w:document xmlns:o="urn:schemas-microsoft-com:office:office" xmlns:r="http://schemas.openxmlformats.org/officeDocument/2006/relationships" xmlns:v="urn:schemas-microsoft-com:vml" xmlns:w="http://schemas.openxmlformats.org/wordprocessingml/2006/main" xmlns:w10="urn:schemas-microsoft-com:office:word" xmlns:wp="http://schemas.openxmlformats.org/drawingml/2006/wordprocessingDrawing">
+<w:document xmlns:ve="http://schemas.openxmlformats.org/markup-compatibility/2006" xmlns:o="urn:schemas-microsoft-com:office:office" xmlns:r="http://schemas.openxmlformats.org/officeDocument/2006/relationships" xmlns:m="http://schemas.openxmlformats.org/officeDocument/2006/math" xmlns:v="urn:schemas-microsoft-com:vml" xmlns:wp="http://schemas.openxmlformats.org/drawingml/2006/wordprocessingDrawing" xmlns:w10="urn:schemas-microsoft-com:office:word" xmlns:w="http://schemas.openxmlformats.org/wordprocessingml/2006/main" xmlns:wne="http://schemas.microsoft.com/office/word/2006/wordml">
   <w:body>
     <w:tbl>
       <w:tblPr>
-        <w:jc w:val="left"/>
-        <w:tblInd w:type="dxa" w:w="-5"/>
+        <w:tblW w:w="0" w:type="auto"/>
+        <w:tblInd w:w="-5" w:type="dxa"/>
         <w:tblBorders>
-          <w:top w:color="000001" w:space="0" w:sz="4" w:val="single"/>
-          <w:left w:color="000001" w:space="0" w:sz="4" w:val="single"/>
-          <w:bottom w:color="000001" w:space="0" w:sz="4" w:val="single"/>
-          <w:insideH w:color="000001" w:space="0" w:sz="4" w:val="single"/>
-          <w:right w:color="000001" w:space="0" w:sz="4" w:val="single"/>
-          <w:insideV w:color="000001" w:space="0" w:sz="4" w:val="single"/>
+          <w:top w:val="single" w:sz="4" w:space="0" w:color="000001"/>
+          <w:left w:val="single" w:sz="4" w:space="0" w:color="000001"/>
+          <w:bottom w:val="single" w:sz="4" w:space="0" w:color="000001"/>
+          <w:right w:val="single" w:sz="4" w:space="0" w:color="000001"/>
+          <w:insideH w:val="single" w:sz="4" w:space="0" w:color="000001"/>
+          <w:insideV w:val="single" w:sz="4" w:space="0" w:color="000001"/>
         </w:tblBorders>
         <w:tblCellMar>
-          <w:top w:type="dxa" w:w="0"/>
-          <w:left w:type="dxa" w:w="103"/>
-          <w:bottom w:type="dxa" w:w="0"/>
-          <w:right w:type="dxa" w:w="108"/>
+          <w:left w:w="103" w:type="dxa"/>
         </w:tblCellMar>
+        <w:tblLook w:val="0000"/>
       </w:tblPr>
       <w:tblGrid>
         <w:gridCol w:w="4785"/>
@@ -27,27 +25,25 @@
       </w:tblGrid>
       <w:tr>
         <w:trPr>
-          <w:cantSplit w:val="false"/>
+          <w:cantSplit/>
         </w:trPr>
         <w:tc>
           <w:tcPr>
-            <w:tcW w:type="dxa" w:w="4785"/>
+            <w:tcW w:w="4785" w:type="dxa"/>
             <w:tcBorders>
-              <w:top w:color="000001" w:space="0" w:sz="4" w:val="single"/>
-              <w:left w:color="000001" w:space="0" w:sz="4" w:val="single"/>
-              <w:bottom w:color="000001" w:space="0" w:sz="4" w:val="single"/>
-              <w:right w:color="000001" w:space="0" w:sz="4" w:val="single"/>
+              <w:top w:val="single" w:sz="4" w:space="0" w:color="000001"/>
+              <w:left w:val="single" w:sz="4" w:space="0" w:color="000001"/>
+              <w:bottom w:val="single" w:sz="4" w:space="0" w:color="000001"/>
+              <w:right w:val="single" w:sz="4" w:space="0" w:color="000001"/>
             </w:tcBorders>
-            <w:shd w:fill="FFFFFF" w:val="clear"/>
+            <w:shd w:val="clear" w:color="auto" w:fill="FFFFFF"/>
             <w:tcMar>
-              <w:left w:type="dxa" w:w="103"/>
+              <w:left w:w="103" w:type="dxa"/>
             </w:tcMar>
           </w:tcPr>
           <w:p>
             <w:pPr>
-              <w:pStyle w:val="style0"/>
-              <w:spacing w:after="0" w:before="0" w:line="100" w:lineRule="atLeast"/>
-              <w:contextualSpacing w:val="false"/>
+              <w:spacing w:after="0" w:line="100" w:lineRule="atLeast"/>
               <w:rPr>
                 <w:lang w:val="en-US"/>
               </w:rPr>
@@ -62,23 +58,21 @@
         </w:tc>
         <w:tc>
           <w:tcPr>
-            <w:tcW w:type="dxa" w:w="4784"/>
+            <w:tcW w:w="4784" w:type="dxa"/>
             <w:tcBorders>
-              <w:top w:color="000001" w:space="0" w:sz="4" w:val="single"/>
-              <w:left w:color="000001" w:space="0" w:sz="4" w:val="single"/>
-              <w:bottom w:color="000001" w:space="0" w:sz="4" w:val="single"/>
-              <w:right w:color="000001" w:space="0" w:sz="4" w:val="single"/>
+              <w:top w:val="single" w:sz="4" w:space="0" w:color="000001"/>
+              <w:left w:val="single" w:sz="4" w:space="0" w:color="000001"/>
+              <w:bottom w:val="single" w:sz="4" w:space="0" w:color="000001"/>
+              <w:right w:val="single" w:sz="4" w:space="0" w:color="000001"/>
             </w:tcBorders>
-            <w:shd w:fill="FFFFFF" w:val="clear"/>
+            <w:shd w:val="clear" w:color="auto" w:fill="FFFFFF"/>
             <w:tcMar>
-              <w:left w:type="dxa" w:w="103"/>
+              <w:left w:w="103" w:type="dxa"/>
             </w:tcMar>
           </w:tcPr>
           <w:p>
             <w:pPr>
-              <w:pStyle w:val="style0"/>
-              <w:spacing w:after="0" w:before="0" w:line="100" w:lineRule="atLeast"/>
-              <w:contextualSpacing w:val="false"/>
+              <w:spacing w:after="0" w:line="100" w:lineRule="atLeast"/>
               <w:rPr>
                 <w:lang w:val="en-US"/>
               </w:rPr>
@@ -94,27 +88,25 @@
       </w:tr>
       <w:tr>
         <w:trPr>
-          <w:cantSplit w:val="false"/>
+          <w:cantSplit/>
         </w:trPr>
         <w:tc>
           <w:tcPr>
-            <w:tcW w:type="dxa" w:w="4785"/>
+            <w:tcW w:w="4785" w:type="dxa"/>
             <w:tcBorders>
-              <w:top w:color="000001" w:space="0" w:sz="4" w:val="single"/>
-              <w:left w:color="000001" w:space="0" w:sz="4" w:val="single"/>
-              <w:bottom w:color="000001" w:space="0" w:sz="4" w:val="single"/>
-              <w:right w:color="000001" w:space="0" w:sz="4" w:val="single"/>
+              <w:top w:val="single" w:sz="4" w:space="0" w:color="000001"/>
+              <w:left w:val="single" w:sz="4" w:space="0" w:color="000001"/>
+              <w:bottom w:val="single" w:sz="4" w:space="0" w:color="000001"/>
+              <w:right w:val="single" w:sz="4" w:space="0" w:color="000001"/>
             </w:tcBorders>
-            <w:shd w:fill="FFFFFF" w:val="clear"/>
+            <w:shd w:val="clear" w:color="auto" w:fill="FFFFFF"/>
             <w:tcMar>
-              <w:left w:type="dxa" w:w="103"/>
+              <w:left w:w="103" w:type="dxa"/>
             </w:tcMar>
           </w:tcPr>
           <w:p>
             <w:pPr>
-              <w:pStyle w:val="style0"/>
-              <w:spacing w:after="0" w:before="0" w:line="100" w:lineRule="atLeast"/>
-              <w:contextualSpacing w:val="false"/>
+              <w:spacing w:after="0" w:line="100" w:lineRule="atLeast"/>
               <w:rPr>
                 <w:lang w:val="en-US"/>
               </w:rPr>
@@ -129,31 +121,29 @@
         </w:tc>
         <w:tc>
           <w:tcPr>
-            <w:tcW w:type="dxa" w:w="4784"/>
+            <w:tcW w:w="4784" w:type="dxa"/>
             <w:tcBorders>
-              <w:top w:color="000001" w:space="0" w:sz="4" w:val="single"/>
-              <w:left w:color="000001" w:space="0" w:sz="4" w:val="single"/>
-              <w:bottom w:color="000001" w:space="0" w:sz="4" w:val="single"/>
-              <w:right w:color="000001" w:space="0" w:sz="4" w:val="single"/>
+              <w:top w:val="single" w:sz="4" w:space="0" w:color="000001"/>
+              <w:left w:val="single" w:sz="4" w:space="0" w:color="000001"/>
+              <w:bottom w:val="single" w:sz="4" w:space="0" w:color="000001"/>
+              <w:right w:val="single" w:sz="4" w:space="0" w:color="000001"/>
             </w:tcBorders>
-            <w:shd w:fill="FFFFFF" w:val="clear"/>
+            <w:shd w:val="clear" w:color="auto" w:fill="FFFFFF"/>
             <w:tcMar>
-              <w:left w:type="dxa" w:w="103"/>
+              <w:left w:w="103" w:type="dxa"/>
             </w:tcMar>
           </w:tcPr>
           <w:p>
             <w:pPr>
-              <w:pStyle w:val="style0"/>
-              <w:spacing w:after="0" w:before="0" w:line="100" w:lineRule="atLeast"/>
-              <w:contextualSpacing w:val="false"/>
-              <w:rPr>
-                <w:shd w:fill="FFFF00" w:val="clear"/>
+              <w:spacing w:after="0" w:line="100" w:lineRule="atLeast"/>
+              <w:rPr>
+                <w:shd w:val="clear" w:color="auto" w:fill="FFFF00"/>
                 <w:lang w:val="en-US"/>
               </w:rPr>
             </w:pPr>
             <w:r>
               <w:rPr>
-                <w:shd w:fill="FFFF00" w:val="clear"/>
+                <w:shd w:val="clear" w:color="auto" w:fill="FFFF00"/>
                 <w:lang w:val="en-US"/>
               </w:rPr>
               <w:t>Some text</w:t>
@@ -163,27 +153,25 @@
       </w:tr>
       <w:tr>
         <w:trPr>
-          <w:cantSplit w:val="false"/>
+          <w:cantSplit/>
         </w:trPr>
         <w:tc>
           <w:tcPr>
-            <w:tcW w:type="dxa" w:w="4785"/>
+            <w:tcW w:w="4785" w:type="dxa"/>
             <w:tcBorders>
-              <w:top w:color="000001" w:space="0" w:sz="4" w:val="single"/>
-              <w:left w:color="000001" w:space="0" w:sz="4" w:val="single"/>
-              <w:bottom w:color="000001" w:space="0" w:sz="4" w:val="single"/>
-              <w:right w:color="000001" w:space="0" w:sz="4" w:val="single"/>
+              <w:top w:val="single" w:sz="4" w:space="0" w:color="000001"/>
+              <w:left w:val="single" w:sz="4" w:space="0" w:color="000001"/>
+              <w:bottom w:val="single" w:sz="4" w:space="0" w:color="000001"/>
+              <w:right w:val="single" w:sz="4" w:space="0" w:color="000001"/>
             </w:tcBorders>
-            <w:shd w:fill="FFFFFF" w:val="clear"/>
+            <w:shd w:val="clear" w:color="auto" w:fill="FFFFFF"/>
             <w:tcMar>
-              <w:left w:type="dxa" w:w="103"/>
+              <w:left w:w="103" w:type="dxa"/>
             </w:tcMar>
           </w:tcPr>
           <w:p>
             <w:pPr>
-              <w:pStyle w:val="style0"/>
-              <w:spacing w:after="0" w:before="0" w:line="100" w:lineRule="atLeast"/>
-              <w:contextualSpacing w:val="false"/>
+              <w:spacing w:after="0" w:line="100" w:lineRule="atLeast"/>
               <w:rPr>
                 <w:b/>
                 <w:bCs/>
@@ -220,23 +208,21 @@
         </w:tc>
         <w:tc>
           <w:tcPr>
-            <w:tcW w:type="dxa" w:w="4784"/>
+            <w:tcW w:w="4784" w:type="dxa"/>
             <w:tcBorders>
-              <w:top w:color="000001" w:space="0" w:sz="4" w:val="single"/>
-              <w:left w:color="000001" w:space="0" w:sz="4" w:val="single"/>
-              <w:bottom w:color="000001" w:space="0" w:sz="4" w:val="single"/>
-              <w:right w:color="000001" w:space="0" w:sz="4" w:val="single"/>
+              <w:top w:val="single" w:sz="4" w:space="0" w:color="000001"/>
+              <w:left w:val="single" w:sz="4" w:space="0" w:color="000001"/>
+              <w:bottom w:val="single" w:sz="4" w:space="0" w:color="000001"/>
+              <w:right w:val="single" w:sz="4" w:space="0" w:color="000001"/>
             </w:tcBorders>
-            <w:shd w:fill="FFFFFF" w:val="clear"/>
+            <w:shd w:val="clear" w:color="auto" w:fill="FFFFFF"/>
             <w:tcMar>
-              <w:left w:type="dxa" w:w="103"/>
+              <w:left w:w="103" w:type="dxa"/>
             </w:tcMar>
           </w:tcPr>
           <w:p>
             <w:pPr>
-              <w:pStyle w:val="style0"/>
-              <w:spacing w:after="0" w:before="0" w:line="100" w:lineRule="atLeast"/>
-              <w:contextualSpacing w:val="false"/>
+              <w:spacing w:after="0" w:line="100" w:lineRule="atLeast"/>
               <w:rPr>
                 <w:lang w:val="en-US"/>
               </w:rPr>
@@ -252,27 +238,25 @@
       </w:tr>
       <w:tr>
         <w:trPr>
-          <w:cantSplit w:val="false"/>
+          <w:cantSplit/>
         </w:trPr>
         <w:tc>
           <w:tcPr>
-            <w:tcW w:type="dxa" w:w="4785"/>
+            <w:tcW w:w="4785" w:type="dxa"/>
             <w:tcBorders>
-              <w:top w:color="000001" w:space="0" w:sz="4" w:val="single"/>
-              <w:left w:color="000001" w:space="0" w:sz="4" w:val="single"/>
-              <w:bottom w:color="000001" w:space="0" w:sz="4" w:val="single"/>
-              <w:right w:color="000001" w:space="0" w:sz="4" w:val="single"/>
+              <w:top w:val="single" w:sz="4" w:space="0" w:color="000001"/>
+              <w:left w:val="single" w:sz="4" w:space="0" w:color="000001"/>
+              <w:bottom w:val="single" w:sz="4" w:space="0" w:color="000001"/>
+              <w:right w:val="single" w:sz="4" w:space="0" w:color="000001"/>
             </w:tcBorders>
-            <w:shd w:fill="FFFFFF" w:val="clear"/>
+            <w:shd w:val="clear" w:color="auto" w:fill="FFFFFF"/>
             <w:tcMar>
-              <w:left w:type="dxa" w:w="103"/>
+              <w:left w:w="103" w:type="dxa"/>
             </w:tcMar>
           </w:tcPr>
           <w:p>
             <w:pPr>
-              <w:pStyle w:val="style0"/>
-              <w:spacing w:after="0" w:before="0" w:line="100" w:lineRule="atLeast"/>
-              <w:contextualSpacing w:val="false"/>
+              <w:spacing w:after="0" w:line="100" w:lineRule="atLeast"/>
               <w:rPr>
                 <w:lang w:val="en-US"/>
               </w:rPr>
@@ -287,23 +271,21 @@
         </w:tc>
         <w:tc>
           <w:tcPr>
-            <w:tcW w:type="dxa" w:w="4784"/>
+            <w:tcW w:w="4784" w:type="dxa"/>
             <w:tcBorders>
-              <w:top w:color="000001" w:space="0" w:sz="4" w:val="single"/>
-              <w:left w:color="000001" w:space="0" w:sz="4" w:val="single"/>
-              <w:bottom w:color="000001" w:space="0" w:sz="4" w:val="single"/>
-              <w:right w:color="000001" w:space="0" w:sz="4" w:val="single"/>
+              <w:top w:val="single" w:sz="4" w:space="0" w:color="000001"/>
+              <w:left w:val="single" w:sz="4" w:space="0" w:color="000001"/>
+              <w:bottom w:val="single" w:sz="4" w:space="0" w:color="000001"/>
+              <w:right w:val="single" w:sz="4" w:space="0" w:color="000001"/>
             </w:tcBorders>
-            <w:shd w:fill="FFFFFF" w:val="clear"/>
+            <w:shd w:val="clear" w:color="auto" w:fill="FFFFFF"/>
             <w:tcMar>
-              <w:left w:type="dxa" w:w="103"/>
+              <w:left w:w="103" w:type="dxa"/>
             </w:tcMar>
           </w:tcPr>
           <w:p>
             <w:pPr>
-              <w:pStyle w:val="style0"/>
-              <w:spacing w:after="0" w:before="0" w:line="100" w:lineRule="atLeast"/>
-              <w:contextualSpacing w:val="false"/>
+              <w:spacing w:after="0" w:line="100" w:lineRule="atLeast"/>
               <w:rPr>
                 <w:lang w:val="en-US"/>
               </w:rPr>
@@ -320,24 +302,23 @@
     </w:tbl>
     <w:p>
       <w:pPr>
-        <w:pStyle w:val="style0"/>
         <w:rPr>
           <w:lang w:val="en-US"/>
         </w:rPr>
       </w:pPr>
-      <w:r>
-        <w:rPr>
-          <w:lang w:val="en-US"/>
-        </w:rPr>
-      </w:r>
     </w:p>
     <w:p>
       <w:pPr>
-        <w:pStyle w:val="style0"/>
         <w:rPr>
           <w:lang w:val="en-US"/>
         </w:rPr>
       </w:pPr>
+      <w:r>
+        <w:rPr>
+          <w:lang w:val="en-US"/>
+        </w:rPr>
+        <w:t>_</w:t>
+      </w:r>
       <w:r>
         <w:rPr>
           <w:lang w:val="en-US"/>
@@ -347,7 +328,6 @@
     </w:p>
     <w:p>
       <w:pPr>
-        <w:pStyle w:val="style0"/>
         <w:rPr>
           <w:lang w:val="en-US"/>
         </w:rPr>
@@ -356,12 +336,25 @@
         <w:rPr>
           <w:lang w:val="en-US"/>
         </w:rPr>
-        <w:t>${Footer.FooterChild.nestedData}</w:t>
+        <w:t>${</w:t>
+      </w:r>
+      <w:proofErr w:type="spellStart"/>
+      <w:r>
+        <w:rPr>
+          <w:lang w:val="en-US"/>
+        </w:rPr>
+        <w:t>Footer.FooterChild.nestedData</w:t>
+      </w:r>
+      <w:proofErr w:type="spellEnd"/>
+      <w:r>
+        <w:rPr>
+          <w:lang w:val="en-US"/>
+        </w:rPr>
+        <w:t>}</w:t>
       </w:r>
     </w:p>
     <w:p>
       <w:pPr>
-        <w:pStyle w:val="style0"/>
         <w:rPr>
           <w:lang w:val="en-US"/>
         </w:rPr>
@@ -370,12 +363,25 @@
         <w:rPr>
           <w:lang w:val="en-US"/>
         </w:rPr>
-        <w:t>${Footer.FooterChild.nestedData.withPoint}</w:t>
+        <w:t>${</w:t>
+      </w:r>
+      <w:proofErr w:type="spellStart"/>
+      <w:r>
+        <w:rPr>
+          <w:lang w:val="en-US"/>
+        </w:rPr>
+        <w:t>Footer.FooterChild.nestedData.withPoint</w:t>
+      </w:r>
+      <w:proofErr w:type="spellEnd"/>
+      <w:r>
+        <w:rPr>
+          <w:lang w:val="en-US"/>
+        </w:rPr>
+        <w:t>}</w:t>
       </w:r>
     </w:p>
     <w:p>
       <w:pPr>
-        <w:pStyle w:val="style0"/>
         <w:rPr>
           <w:lang w:val="en-US"/>
         </w:rPr>
@@ -384,12 +390,25 @@
         <w:rPr>
           <w:lang w:val="en-US"/>
         </w:rPr>
-        <w:t>${FooterChild.nestedData}</w:t>
+        <w:t>${</w:t>
+      </w:r>
+      <w:proofErr w:type="spellStart"/>
+      <w:r>
+        <w:rPr>
+          <w:lang w:val="en-US"/>
+        </w:rPr>
+        <w:t>FooterChild.nestedData</w:t>
+      </w:r>
+      <w:proofErr w:type="spellEnd"/>
+      <w:r>
+        <w:rPr>
+          <w:lang w:val="en-US"/>
+        </w:rPr>
+        <w:t>}</w:t>
       </w:r>
     </w:p>
     <w:p>
       <w:pPr>
-        <w:pStyle w:val="style0"/>
         <w:rPr>
           <w:lang w:val="en-US"/>
         </w:rPr>
@@ -398,54 +417,65 @@
         <w:rPr>
           <w:lang w:val="en-US"/>
         </w:rPr>
-        <w:t>${Root.image}</w:t>
+        <w:t>${</w:t>
+      </w:r>
+      <w:proofErr w:type="spellStart"/>
+      <w:r>
+        <w:rPr>
+          <w:lang w:val="en-US"/>
+        </w:rPr>
+        <w:t>Root.image</w:t>
+      </w:r>
+      <w:proofErr w:type="spellEnd"/>
+      <w:r>
+        <w:rPr>
+          <w:lang w:val="en-US"/>
+        </w:rPr>
+        <w:t>}</w:t>
       </w:r>
     </w:p>
     <w:tbl>
       <w:tblPr>
-        <w:jc w:val="left"/>
-        <w:tblInd w:type="dxa" w:w="-5"/>
+        <w:tblW w:w="0" w:type="auto"/>
+        <w:tblInd w:w="-5" w:type="dxa"/>
         <w:tblBorders>
-          <w:top w:color="000001" w:space="0" w:sz="4" w:val="single"/>
-          <w:left w:color="000001" w:space="0" w:sz="4" w:val="single"/>
-          <w:bottom w:color="000001" w:space="0" w:sz="4" w:val="single"/>
-          <w:insideH w:color="000001" w:space="0" w:sz="4" w:val="single"/>
-          <w:right w:color="000001" w:space="0" w:sz="4" w:val="single"/>
-          <w:insideV w:color="000001" w:space="0" w:sz="4" w:val="single"/>
+          <w:top w:val="single" w:sz="4" w:space="0" w:color="000001"/>
+          <w:left w:val="single" w:sz="4" w:space="0" w:color="000001"/>
+          <w:bottom w:val="single" w:sz="4" w:space="0" w:color="000001"/>
+          <w:right w:val="single" w:sz="4" w:space="0" w:color="000001"/>
+          <w:insideH w:val="single" w:sz="4" w:space="0" w:color="000001"/>
+          <w:insideV w:val="single" w:sz="4" w:space="0" w:color="000001"/>
         </w:tblBorders>
         <w:tblCellMar>
-          <w:top w:type="dxa" w:w="0"/>
-          <w:left w:type="dxa" w:w="103"/>
-          <w:bottom w:type="dxa" w:w="0"/>
-          <w:right w:type="dxa" w:w="108"/>
+          <w:left w:w="103" w:type="dxa"/>
         </w:tblCellMar>
+        <w:tblLook w:val="0000"/>
       </w:tblPr>
       <w:tblGrid>
         <w:gridCol w:w="9571"/>
       </w:tblGrid>
       <w:tr>
         <w:trPr>
-          <w:cantSplit w:val="false"/>
+          <w:cantSplit/>
         </w:trPr>
         <w:tc>
           <w:tcPr>
-            <w:tcW w:type="dxa" w:w="9571"/>
+            <w:tcW w:w="9571" w:type="dxa"/>
             <w:tcBorders>
-              <w:top w:color="000001" w:space="0" w:sz="4" w:val="single"/>
-              <w:left w:color="000001" w:space="0" w:sz="4" w:val="single"/>
-              <w:bottom w:color="000001" w:space="0" w:sz="4" w:val="single"/>
-              <w:right w:color="000001" w:space="0" w:sz="4" w:val="single"/>
+              <w:top w:val="single" w:sz="4" w:space="0" w:color="000001"/>
+              <w:left w:val="single" w:sz="4" w:space="0" w:color="000001"/>
+              <w:bottom w:val="single" w:sz="4" w:space="0" w:color="000001"/>
+              <w:right w:val="single" w:sz="4" w:space="0" w:color="000001"/>
             </w:tcBorders>
-            <w:shd w:fill="FFFFFF" w:val="clear"/>
+            <w:shd w:val="clear" w:color="auto" w:fill="FFFFFF"/>
             <w:tcMar>
-              <w:left w:type="dxa" w:w="103"/>
+              <w:left w:w="103" w:type="dxa"/>
             </w:tcMar>
           </w:tcPr>
           <w:p>
             <w:pPr>
-              <w:pStyle w:val="style21"/>
-              <w:spacing w:after="0" w:before="280"/>
-              <w:contextualSpacing w:val="false"/>
+              <w:pStyle w:val="a8"/>
+              <w:spacing w:after="0"/>
               <w:rPr>
                 <w:lang w:val="en-US"/>
               </w:rPr>
@@ -475,60 +505,51 @@
     </w:tbl>
     <w:p>
       <w:pPr>
-        <w:pStyle w:val="style0"/>
         <w:rPr>
           <w:lang w:val="en-US"/>
         </w:rPr>
       </w:pPr>
-      <w:r>
-        <w:rPr>
-          <w:lang w:val="en-US"/>
-        </w:rPr>
-      </w:r>
     </w:p>
     <w:tbl>
       <w:tblPr>
-        <w:jc w:val="left"/>
-        <w:tblInd w:type="dxa" w:w="-5"/>
+        <w:tblW w:w="0" w:type="auto"/>
+        <w:tblInd w:w="-5" w:type="dxa"/>
         <w:tblBorders>
-          <w:top w:color="000001" w:space="0" w:sz="4" w:val="single"/>
-          <w:left w:color="000001" w:space="0" w:sz="4" w:val="single"/>
-          <w:bottom w:color="000001" w:space="0" w:sz="4" w:val="single"/>
-          <w:insideH w:color="000001" w:space="0" w:sz="4" w:val="single"/>
-          <w:right w:color="000001" w:space="0" w:sz="4" w:val="single"/>
-          <w:insideV w:color="000001" w:space="0" w:sz="4" w:val="single"/>
+          <w:top w:val="single" w:sz="4" w:space="0" w:color="000001"/>
+          <w:left w:val="single" w:sz="4" w:space="0" w:color="000001"/>
+          <w:bottom w:val="single" w:sz="4" w:space="0" w:color="000001"/>
+          <w:right w:val="single" w:sz="4" w:space="0" w:color="000001"/>
+          <w:insideH w:val="single" w:sz="4" w:space="0" w:color="000001"/>
+          <w:insideV w:val="single" w:sz="4" w:space="0" w:color="000001"/>
         </w:tblBorders>
         <w:tblCellMar>
-          <w:top w:type="dxa" w:w="0"/>
-          <w:left w:type="dxa" w:w="103"/>
-          <w:bottom w:type="dxa" w:w="0"/>
-          <w:right w:type="dxa" w:w="108"/>
+          <w:left w:w="103" w:type="dxa"/>
         </w:tblCellMar>
+        <w:tblLook w:val="0000"/>
       </w:tblPr>
       <w:tblGrid>
         <w:gridCol w:w="9571"/>
       </w:tblGrid>
       <w:tr>
         <w:trPr>
-          <w:cantSplit w:val="false"/>
+          <w:cantSplit/>
         </w:trPr>
         <w:tc>
           <w:tcPr>
-            <w:tcW w:type="dxa" w:w="9571"/>
+            <w:tcW w:w="9571" w:type="dxa"/>
             <w:tcBorders>
-              <w:top w:color="000001" w:space="0" w:sz="4" w:val="single"/>
-              <w:left w:color="000001" w:space="0" w:sz="4" w:val="single"/>
-              <w:bottom w:color="000001" w:space="0" w:sz="4" w:val="single"/>
-              <w:right w:color="000001" w:space="0" w:sz="4" w:val="single"/>
+              <w:top w:val="single" w:sz="4" w:space="0" w:color="000001"/>
+              <w:left w:val="single" w:sz="4" w:space="0" w:color="000001"/>
+              <w:bottom w:val="single" w:sz="4" w:space="0" w:color="000001"/>
+              <w:right w:val="single" w:sz="4" w:space="0" w:color="000001"/>
             </w:tcBorders>
-            <w:shd w:fill="FFFFFF" w:val="clear"/>
+            <w:shd w:val="clear" w:color="auto" w:fill="FFFFFF"/>
             <w:tcMar>
-              <w:left w:type="dxa" w:w="103"/>
+              <w:left w:w="103" w:type="dxa"/>
             </w:tcMar>
           </w:tcPr>
           <w:p>
             <w:pPr>
-              <w:pStyle w:val="style0"/>
               <w:rPr>
                 <w:lang w:val="en-US"/>
               </w:rPr>
@@ -549,7 +570,6 @@
           </w:p>
           <w:p>
             <w:pPr>
-              <w:pStyle w:val="style0"/>
               <w:rPr>
                 <w:lang w:val="en-US"/>
               </w:rPr>
@@ -563,11 +583,6 @@
           </w:p>
           <w:p>
             <w:pPr>
-              <w:pStyle w:val="style0"/>
-              <w:widowControl/>
-              <w:suppressAutoHyphens w:val="true"/>
-              <w:spacing w:after="200" w:before="0" w:line="276" w:lineRule="auto"/>
-              <w:contextualSpacing w:val="false"/>
               <w:rPr>
                 <w:lang w:val="en-US"/>
               </w:rPr>
@@ -584,109 +599,263 @@
     </w:tbl>
     <w:p>
       <w:pPr>
-        <w:pStyle w:val="style0"/>
         <w:rPr>
           <w:lang w:val="en-US"/>
         </w:rPr>
       </w:pPr>
-      <w:r>
-        <w:rPr>
-          <w:lang w:val="en-US"/>
-        </w:rPr>
-      </w:r>
     </w:p>
     <w:p>
       <w:pPr>
-        <w:pStyle w:val="style0"/>
-        <w:widowControl/>
-        <w:suppressAutoHyphens w:val="true"/>
-        <w:spacing w:after="200" w:before="0" w:line="276" w:lineRule="auto"/>
-        <w:contextualSpacing w:val="false"/>
-        <w:rPr/>
+        <w:rPr>
+          <w:lang w:val="en-US"/>
+        </w:rPr>
       </w:pPr>
-      <w:r>
-        <w:rPr/>
-      </w:r>
     </w:p>
     <w:sectPr>
-      <w:type w:val="nextPage"/>
-      <w:pgSz w:h="16838" w:w="11906"/>
-      <w:pgMar w:bottom="1134" w:footer="0" w:gutter="0" w:header="0" w:left="1701" w:right="850" w:top="1134"/>
-      <w:pgNumType w:fmt="decimal"/>
-      <w:formProt w:val="false"/>
-      <w:textDirection w:val="lrTb"/>
-      <w:docGrid w:charSpace="8192" w:linePitch="360" w:type="default"/>
+      <w:pgSz w:w="11906" w:h="16838"/>
+      <w:pgMar w:top="1134" w:right="850" w:bottom="1134" w:left="1701" w:header="0" w:footer="0" w:gutter="0"/>
+      <w:cols w:space="720"/>
+      <w:formProt w:val="0"/>
+      <w:docGrid w:linePitch="360" w:charSpace="8192"/>
     </w:sectPr>
   </w:body>
 </w:document>
 </file>
 
 <file path=word/styles.xml><?xml version="1.0" encoding="utf-8"?>
-<w:styles xmlns:w="http://schemas.openxmlformats.org/wordprocessingml/2006/main">
-  <w:style w:styleId="style0" w:type="paragraph">
+<w:styles xmlns:r="http://schemas.openxmlformats.org/officeDocument/2006/relationships" xmlns:w="http://schemas.openxmlformats.org/wordprocessingml/2006/main">
+  <w:docDefaults>
+    <w:rPrDefault>
+      <w:rPr>
+        <w:rFonts w:asciiTheme="minorHAnsi" w:eastAsiaTheme="minorEastAsia" w:hAnsiTheme="minorHAnsi" w:cstheme="minorBidi"/>
+        <w:sz w:val="22"/>
+        <w:szCs w:val="22"/>
+        <w:lang w:val="ru-RU" w:eastAsia="ru-RU" w:bidi="ar-SA"/>
+      </w:rPr>
+    </w:rPrDefault>
+    <w:pPrDefault>
+      <w:pPr>
+        <w:spacing w:after="200" w:line="276" w:lineRule="auto"/>
+      </w:pPr>
+    </w:pPrDefault>
+  </w:docDefaults>
+  <w:latentStyles w:defLockedState="0" w:defUIPriority="99" w:defSemiHidden="1" w:defUnhideWhenUsed="1" w:defQFormat="0" w:count="267">
+    <w:lsdException w:name="Normal" w:semiHidden="0" w:uiPriority="0" w:unhideWhenUsed="0" w:qFormat="1"/>
+    <w:lsdException w:name="heading 1" w:semiHidden="0" w:uiPriority="9" w:unhideWhenUsed="0" w:qFormat="1"/>
+    <w:lsdException w:name="heading 2" w:uiPriority="9" w:qFormat="1"/>
+    <w:lsdException w:name="heading 3" w:uiPriority="9" w:qFormat="1"/>
+    <w:lsdException w:name="heading 4" w:uiPriority="9" w:qFormat="1"/>
+    <w:lsdException w:name="heading 5" w:uiPriority="9" w:qFormat="1"/>
+    <w:lsdException w:name="heading 6" w:uiPriority="9" w:qFormat="1"/>
+    <w:lsdException w:name="heading 7" w:uiPriority="9" w:qFormat="1"/>
+    <w:lsdException w:name="heading 8" w:uiPriority="9" w:qFormat="1"/>
+    <w:lsdException w:name="heading 9" w:uiPriority="9" w:qFormat="1"/>
+    <w:lsdException w:name="toc 1" w:uiPriority="39"/>
+    <w:lsdException w:name="toc 2" w:uiPriority="39"/>
+    <w:lsdException w:name="toc 3" w:uiPriority="39"/>
+    <w:lsdException w:name="toc 4" w:uiPriority="39"/>
+    <w:lsdException w:name="toc 5" w:uiPriority="39"/>
+    <w:lsdException w:name="toc 6" w:uiPriority="39"/>
+    <w:lsdException w:name="toc 7" w:uiPriority="39"/>
+    <w:lsdException w:name="toc 8" w:uiPriority="39"/>
+    <w:lsdException w:name="toc 9" w:uiPriority="39"/>
+    <w:lsdException w:name="caption" w:uiPriority="35" w:qFormat="1"/>
+    <w:lsdException w:name="Title" w:semiHidden="0" w:uiPriority="10" w:unhideWhenUsed="0" w:qFormat="1"/>
+    <w:lsdException w:name="Default Paragraph Font" w:uiPriority="1"/>
+    <w:lsdException w:name="Subtitle" w:semiHidden="0" w:uiPriority="11" w:unhideWhenUsed="0" w:qFormat="1"/>
+    <w:lsdException w:name="Strong" w:semiHidden="0" w:uiPriority="22" w:unhideWhenUsed="0" w:qFormat="1"/>
+    <w:lsdException w:name="Emphasis" w:semiHidden="0" w:uiPriority="20" w:unhideWhenUsed="0" w:qFormat="1"/>
+    <w:lsdException w:name="Table Grid" w:semiHidden="0" w:uiPriority="59" w:unhideWhenUsed="0"/>
+    <w:lsdException w:name="Placeholder Text" w:unhideWhenUsed="0"/>
+    <w:lsdException w:name="No Spacing" w:semiHidden="0" w:uiPriority="1" w:unhideWhenUsed="0" w:qFormat="1"/>
+    <w:lsdException w:name="Light Shading" w:semiHidden="0" w:uiPriority="60" w:unhideWhenUsed="0"/>
+    <w:lsdException w:name="Light List" w:semiHidden="0" w:uiPriority="61" w:unhideWhenUsed="0"/>
+    <w:lsdException w:name="Light Grid" w:semiHidden="0" w:uiPriority="62" w:unhideWhenUsed="0"/>
+    <w:lsdException w:name="Medium Shading 1" w:semiHidden="0" w:uiPriority="63" w:unhideWhenUsed="0"/>
+    <w:lsdException w:name="Medium Shading 2" w:semiHidden="0" w:uiPriority="64" w:unhideWhenUsed="0"/>
+    <w:lsdException w:name="Medium List 1" w:semiHidden="0" w:uiPriority="65" w:unhideWhenUsed="0"/>
+    <w:lsdException w:name="Medium List 2" w:semiHidden="0" w:uiPriority="66" w:unhideWhenUsed="0"/>
+    <w:lsdException w:name="Medium Grid 1" w:semiHidden="0" w:uiPriority="67" w:unhideWhenUsed="0"/>
+    <w:lsdException w:name="Medium Grid 2" w:semiHidden="0" w:uiPriority="68" w:unhideWhenUsed="0"/>
+    <w:lsdException w:name="Medium Grid 3" w:semiHidden="0" w:uiPriority="69" w:unhideWhenUsed="0"/>
+    <w:lsdException w:name="Dark List" w:semiHidden="0" w:uiPriority="70" w:unhideWhenUsed="0"/>
+    <w:lsdException w:name="Colorful Shading" w:semiHidden="0" w:uiPriority="71" w:unhideWhenUsed="0"/>
+    <w:lsdException w:name="Colorful List" w:semiHidden="0" w:uiPriority="72" w:unhideWhenUsed="0"/>
+    <w:lsdException w:name="Colorful Grid" w:semiHidden="0" w:uiPriority="73" w:unhideWhenUsed="0"/>
+    <w:lsdException w:name="Light Shading Accent 1" w:semiHidden="0" w:uiPriority="60" w:unhideWhenUsed="0"/>
+    <w:lsdException w:name="Light List Accent 1" w:semiHidden="0" w:uiPriority="61" w:unhideWhenUsed="0"/>
+    <w:lsdException w:name="Light Grid Accent 1" w:semiHidden="0" w:uiPriority="62" w:unhideWhenUsed="0"/>
+    <w:lsdException w:name="Medium Shading 1 Accent 1" w:semiHidden="0" w:uiPriority="63" w:unhideWhenUsed="0"/>
+    <w:lsdException w:name="Medium Shading 2 Accent 1" w:semiHidden="0" w:uiPriority="64" w:unhideWhenUsed="0"/>
+    <w:lsdException w:name="Medium List 1 Accent 1" w:semiHidden="0" w:uiPriority="65" w:unhideWhenUsed="0"/>
+    <w:lsdException w:name="Revision" w:unhideWhenUsed="0"/>
+    <w:lsdException w:name="List Paragraph" w:semiHidden="0" w:uiPriority="34" w:unhideWhenUsed="0" w:qFormat="1"/>
+    <w:lsdException w:name="Quote" w:semiHidden="0" w:uiPriority="29" w:unhideWhenUsed="0" w:qFormat="1"/>
+    <w:lsdException w:name="Intense Quote" w:semiHidden="0" w:uiPriority="30" w:unhideWhenUsed="0" w:qFormat="1"/>
+    <w:lsdException w:name="Medium List 2 Accent 1" w:semiHidden="0" w:uiPriority="66" w:unhideWhenUsed="0"/>
+    <w:lsdException w:name="Medium Grid 1 Accent 1" w:semiHidden="0" w:uiPriority="67" w:unhideWhenUsed="0"/>
+    <w:lsdException w:name="Medium Grid 2 Accent 1" w:semiHidden="0" w:uiPriority="68" w:unhideWhenUsed="0"/>
+    <w:lsdException w:name="Medium Grid 3 Accent 1" w:semiHidden="0" w:uiPriority="69" w:unhideWhenUsed="0"/>
+    <w:lsdException w:name="Dark List Accent 1" w:semiHidden="0" w:uiPriority="70" w:unhideWhenUsed="0"/>
+    <w:lsdException w:name="Colorful Shading Accent 1" w:semiHidden="0" w:uiPriority="71" w:unhideWhenUsed="0"/>
+    <w:lsdException w:name="Colorful List Accent 1" w:semiHidden="0" w:uiPriority="72" w:unhideWhenUsed="0"/>
+    <w:lsdException w:name="Colorful Grid Accent 1" w:semiHidden="0" w:uiPriority="73" w:unhideWhenUsed="0"/>
+    <w:lsdException w:name="Light Shading Accent 2" w:semiHidden="0" w:uiPriority="60" w:unhideWhenUsed="0"/>
+    <w:lsdException w:name="Light List Accent 2" w:semiHidden="0" w:uiPriority="61" w:unhideWhenUsed="0"/>
+    <w:lsdException w:name="Light Grid Accent 2" w:semiHidden="0" w:uiPriority="62" w:unhideWhenUsed="0"/>
+    <w:lsdException w:name="Medium Shading 1 Accent 2" w:semiHidden="0" w:uiPriority="63" w:unhideWhenUsed="0"/>
+    <w:lsdException w:name="Medium Shading 2 Accent 2" w:semiHidden="0" w:uiPriority="64" w:unhideWhenUsed="0"/>
+    <w:lsdException w:name="Medium List 1 Accent 2" w:semiHidden="0" w:uiPriority="65" w:unhideWhenUsed="0"/>
+    <w:lsdException w:name="Medium List 2 Accent 2" w:semiHidden="0" w:uiPriority="66" w:unhideWhenUsed="0"/>
+    <w:lsdException w:name="Medium Grid 1 Accent 2" w:semiHidden="0" w:uiPriority="67" w:unhideWhenUsed="0"/>
+    <w:lsdException w:name="Medium Grid 2 Accent 2" w:semiHidden="0" w:uiPriority="68" w:unhideWhenUsed="0"/>
+    <w:lsdException w:name="Medium Grid 3 Accent 2" w:semiHidden="0" w:uiPriority="69" w:unhideWhenUsed="0"/>
+    <w:lsdException w:name="Dark List Accent 2" w:semiHidden="0" w:uiPriority="70" w:unhideWhenUsed="0"/>
+    <w:lsdException w:name="Colorful Shading Accent 2" w:semiHidden="0" w:uiPriority="71" w:unhideWhenUsed="0"/>
+    <w:lsdException w:name="Colorful List Accent 2" w:semiHidden="0" w:uiPriority="72" w:unhideWhenUsed="0"/>
+    <w:lsdException w:name="Colorful Grid Accent 2" w:semiHidden="0" w:uiPriority="73" w:unhideWhenUsed="0"/>
+    <w:lsdException w:name="Light Shading Accent 3" w:semiHidden="0" w:uiPriority="60" w:unhideWhenUsed="0"/>
+    <w:lsdException w:name="Light List Accent 3" w:semiHidden="0" w:uiPriority="61" w:unhideWhenUsed="0"/>
+    <w:lsdException w:name="Light Grid Accent 3" w:semiHidden="0" w:uiPriority="62" w:unhideWhenUsed="0"/>
+    <w:lsdException w:name="Medium Shading 1 Accent 3" w:semiHidden="0" w:uiPriority="63" w:unhideWhenUsed="0"/>
+    <w:lsdException w:name="Medium Shading 2 Accent 3" w:semiHidden="0" w:uiPriority="64" w:unhideWhenUsed="0"/>
+    <w:lsdException w:name="Medium List 1 Accent 3" w:semiHidden="0" w:uiPriority="65" w:unhideWhenUsed="0"/>
+    <w:lsdException w:name="Medium List 2 Accent 3" w:semiHidden="0" w:uiPriority="66" w:unhideWhenUsed="0"/>
+    <w:lsdException w:name="Medium Grid 1 Accent 3" w:semiHidden="0" w:uiPriority="67" w:unhideWhenUsed="0"/>
+    <w:lsdException w:name="Medium Grid 2 Accent 3" w:semiHidden="0" w:uiPriority="68" w:unhideWhenUsed="0"/>
+    <w:lsdException w:name="Medium Grid 3 Accent 3" w:semiHidden="0" w:uiPriority="69" w:unhideWhenUsed="0"/>
+    <w:lsdException w:name="Dark List Accent 3" w:semiHidden="0" w:uiPriority="70" w:unhideWhenUsed="0"/>
+    <w:lsdException w:name="Colorful Shading Accent 3" w:semiHidden="0" w:uiPriority="71" w:unhideWhenUsed="0"/>
+    <w:lsdException w:name="Colorful List Accent 3" w:semiHidden="0" w:uiPriority="72" w:unhideWhenUsed="0"/>
+    <w:lsdException w:name="Colorful Grid Accent 3" w:semiHidden="0" w:uiPriority="73" w:unhideWhenUsed="0"/>
+    <w:lsdException w:name="Light Shading Accent 4" w:semiHidden="0" w:uiPriority="60" w:unhideWhenUsed="0"/>
+    <w:lsdException w:name="Light List Accent 4" w:semiHidden="0" w:uiPriority="61" w:unhideWhenUsed="0"/>
+    <w:lsdException w:name="Light Grid Accent 4" w:semiHidden="0" w:uiPriority="62" w:unhideWhenUsed="0"/>
+    <w:lsdException w:name="Medium Shading 1 Accent 4" w:semiHidden="0" w:uiPriority="63" w:unhideWhenUsed="0"/>
+    <w:lsdException w:name="Medium Shading 2 Accent 4" w:semiHidden="0" w:uiPriority="64" w:unhideWhenUsed="0"/>
+    <w:lsdException w:name="Medium List 1 Accent 4" w:semiHidden="0" w:uiPriority="65" w:unhideWhenUsed="0"/>
+    <w:lsdException w:name="Medium List 2 Accent 4" w:semiHidden="0" w:uiPriority="66" w:unhideWhenUsed="0"/>
+    <w:lsdException w:name="Medium Grid 1 Accent 4" w:semiHidden="0" w:uiPriority="67" w:unhideWhenUsed="0"/>
+    <w:lsdException w:name="Medium Grid 2 Accent 4" w:semiHidden="0" w:uiPriority="68" w:unhideWhenUsed="0"/>
+    <w:lsdException w:name="Medium Grid 3 Accent 4" w:semiHidden="0" w:uiPriority="69" w:unhideWhenUsed="0"/>
+    <w:lsdException w:name="Dark List Accent 4" w:semiHidden="0" w:uiPriority="70" w:unhideWhenUsed="0"/>
+    <w:lsdException w:name="Colorful Shading Accent 4" w:semiHidden="0" w:uiPriority="71" w:unhideWhenUsed="0"/>
+    <w:lsdException w:name="Colorful List Accent 4" w:semiHidden="0" w:uiPriority="72" w:unhideWhenUsed="0"/>
+    <w:lsdException w:name="Colorful Grid Accent 4" w:semiHidden="0" w:uiPriority="73" w:unhideWhenUsed="0"/>
+    <w:lsdException w:name="Light Shading Accent 5" w:semiHidden="0" w:uiPriority="60" w:unhideWhenUsed="0"/>
+    <w:lsdException w:name="Light List Accent 5" w:semiHidden="0" w:uiPriority="61" w:unhideWhenUsed="0"/>
+    <w:lsdException w:name="Light Grid Accent 5" w:semiHidden="0" w:uiPriority="62" w:unhideWhenUsed="0"/>
+    <w:lsdException w:name="Medium Shading 1 Accent 5" w:semiHidden="0" w:uiPriority="63" w:unhideWhenUsed="0"/>
+    <w:lsdException w:name="Medium Shading 2 Accent 5" w:semiHidden="0" w:uiPriority="64" w:unhideWhenUsed="0"/>
+    <w:lsdException w:name="Medium List 1 Accent 5" w:semiHidden="0" w:uiPriority="65" w:unhideWhenUsed="0"/>
+    <w:lsdException w:name="Medium List 2 Accent 5" w:semiHidden="0" w:uiPriority="66" w:unhideWhenUsed="0"/>
+    <w:lsdException w:name="Medium Grid 1 Accent 5" w:semiHidden="0" w:uiPriority="67" w:unhideWhenUsed="0"/>
+    <w:lsdException w:name="Medium Grid 2 Accent 5" w:semiHidden="0" w:uiPriority="68" w:unhideWhenUsed="0"/>
+    <w:lsdException w:name="Medium Grid 3 Accent 5" w:semiHidden="0" w:uiPriority="69" w:unhideWhenUsed="0"/>
+    <w:lsdException w:name="Dark List Accent 5" w:semiHidden="0" w:uiPriority="70" w:unhideWhenUsed="0"/>
+    <w:lsdException w:name="Colorful Shading Accent 5" w:semiHidden="0" w:uiPriority="71" w:unhideWhenUsed="0"/>
+    <w:lsdException w:name="Colorful List Accent 5" w:semiHidden="0" w:uiPriority="72" w:unhideWhenUsed="0"/>
+    <w:lsdException w:name="Colorful Grid Accent 5" w:semiHidden="0" w:uiPriority="73" w:unhideWhenUsed="0"/>
+    <w:lsdException w:name="Light Shading Accent 6" w:semiHidden="0" w:uiPriority="60" w:unhideWhenUsed="0"/>
+    <w:lsdException w:name="Light List Accent 6" w:semiHidden="0" w:uiPriority="61" w:unhideWhenUsed="0"/>
+    <w:lsdException w:name="Light Grid Accent 6" w:semiHidden="0" w:uiPriority="62" w:unhideWhenUsed="0"/>
+    <w:lsdException w:name="Medium Shading 1 Accent 6" w:semiHidden="0" w:uiPriority="63" w:unhideWhenUsed="0"/>
+    <w:lsdException w:name="Medium Shading 2 Accent 6" w:semiHidden="0" w:uiPriority="64" w:unhideWhenUsed="0"/>
+    <w:lsdException w:name="Medium List 1 Accent 6" w:semiHidden="0" w:uiPriority="65" w:unhideWhenUsed="0"/>
+    <w:lsdException w:name="Medium List 2 Accent 6" w:semiHidden="0" w:uiPriority="66" w:unhideWhenUsed="0"/>
+    <w:lsdException w:name="Medium Grid 1 Accent 6" w:semiHidden="0" w:uiPriority="67" w:unhideWhenUsed="0"/>
+    <w:lsdException w:name="Medium Grid 2 Accent 6" w:semiHidden="0" w:uiPriority="68" w:unhideWhenUsed="0"/>
+    <w:lsdException w:name="Medium Grid 3 Accent 6" w:semiHidden="0" w:uiPriority="69" w:unhideWhenUsed="0"/>
+    <w:lsdException w:name="Dark List Accent 6" w:semiHidden="0" w:uiPriority="70" w:unhideWhenUsed="0"/>
+    <w:lsdException w:name="Colorful Shading Accent 6" w:semiHidden="0" w:uiPriority="71" w:unhideWhenUsed="0"/>
+    <w:lsdException w:name="Colorful List Accent 6" w:semiHidden="0" w:uiPriority="72" w:unhideWhenUsed="0"/>
+    <w:lsdException w:name="Colorful Grid Accent 6" w:semiHidden="0" w:uiPriority="73" w:unhideWhenUsed="0"/>
+    <w:lsdException w:name="Subtle Emphasis" w:semiHidden="0" w:uiPriority="19" w:unhideWhenUsed="0" w:qFormat="1"/>
+    <w:lsdException w:name="Intense Emphasis" w:semiHidden="0" w:uiPriority="21" w:unhideWhenUsed="0" w:qFormat="1"/>
+    <w:lsdException w:name="Subtle Reference" w:semiHidden="0" w:uiPriority="31" w:unhideWhenUsed="0" w:qFormat="1"/>
+    <w:lsdException w:name="Intense Reference" w:semiHidden="0" w:uiPriority="32" w:unhideWhenUsed="0" w:qFormat="1"/>
+    <w:lsdException w:name="Book Title" w:semiHidden="0" w:uiPriority="33" w:unhideWhenUsed="0" w:qFormat="1"/>
+    <w:lsdException w:name="Bibliography" w:uiPriority="37"/>
+    <w:lsdException w:name="TOC Heading" w:uiPriority="39" w:qFormat="1"/>
+  </w:latentStyles>
+  <w:style w:type="paragraph" w:default="1" w:styleId="a">
     <w:name w:val="Normal"/>
-    <w:next w:val="style0"/>
+    <w:rsid w:val="00A8321D"/>
     <w:pPr>
-      <w:widowControl/>
-      <w:suppressAutoHyphens w:val="true"/>
-      <w:spacing w:after="200" w:before="0" w:line="276" w:lineRule="auto"/>
-      <w:contextualSpacing w:val="false"/>
+      <w:suppressAutoHyphens/>
     </w:pPr>
     <w:rPr>
-      <w:rFonts w:ascii="Calibri" w:cs="" w:eastAsia="DejaVu Sans" w:hAnsi="Calibri"/>
+      <w:rFonts w:ascii="Calibri" w:eastAsia="DejaVu Sans" w:hAnsi="Calibri"/>
       <w:color w:val="00000A"/>
-      <w:sz w:val="22"/>
-      <w:szCs w:val="22"/>
-      <w:lang w:bidi="ar-SA" w:eastAsia="en-US" w:val="ru-RU"/>
+      <w:lang w:eastAsia="en-US"/>
     </w:rPr>
   </w:style>
-  <w:style w:styleId="style15" w:type="character">
+  <w:style w:type="character" w:default="1" w:styleId="a0">
     <w:name w:val="Default Paragraph Font"/>
-    <w:next w:val="style15"/>
-    <w:rPr/>
+    <w:uiPriority w:val="1"/>
+    <w:semiHidden/>
+    <w:unhideWhenUsed/>
   </w:style>
-  <w:style w:styleId="style16" w:type="paragraph">
+  <w:style w:type="table" w:default="1" w:styleId="a1">
+    <w:name w:val="Normal Table"/>
+    <w:uiPriority w:val="99"/>
+    <w:semiHidden/>
+    <w:unhideWhenUsed/>
+    <w:qFormat/>
+    <w:tblPr>
+      <w:tblInd w:w="0" w:type="dxa"/>
+      <w:tblCellMar>
+        <w:top w:w="0" w:type="dxa"/>
+        <w:left w:w="108" w:type="dxa"/>
+        <w:bottom w:w="0" w:type="dxa"/>
+        <w:right w:w="108" w:type="dxa"/>
+      </w:tblCellMar>
+    </w:tblPr>
+  </w:style>
+  <w:style w:type="numbering" w:default="1" w:styleId="a2">
+    <w:name w:val="No List"/>
+    <w:uiPriority w:val="99"/>
+    <w:semiHidden/>
+    <w:unhideWhenUsed/>
+  </w:style>
+  <w:style w:type="paragraph" w:customStyle="1" w:styleId="a3">
     <w:name w:val="Заголовок"/>
-    <w:basedOn w:val="style0"/>
-    <w:next w:val="style17"/>
+    <w:basedOn w:val="a"/>
+    <w:next w:val="a4"/>
+    <w:rsid w:val="00A8321D"/>
     <w:pPr>
       <w:keepNext/>
-      <w:spacing w:after="120" w:before="240"/>
-      <w:contextualSpacing w:val="false"/>
+      <w:spacing w:before="240" w:after="120"/>
     </w:pPr>
     <w:rPr>
-      <w:rFonts w:ascii="Arial" w:cs="Lohit Hindi" w:eastAsia="DejaVu Sans" w:hAnsi="Arial"/>
+      <w:rFonts w:ascii="Arial" w:hAnsi="Arial" w:cs="Lohit Hindi"/>
       <w:sz w:val="28"/>
       <w:szCs w:val="28"/>
     </w:rPr>
   </w:style>
-  <w:style w:styleId="style17" w:type="paragraph">
-    <w:name w:val="Основной текст"/>
-    <w:basedOn w:val="style0"/>
-    <w:next w:val="style17"/>
+  <w:style w:type="paragraph" w:styleId="a4">
+    <w:name w:val="Body Text"/>
+    <w:basedOn w:val="a"/>
+    <w:rsid w:val="00A8321D"/>
     <w:pPr>
-      <w:spacing w:after="120" w:before="0"/>
-      <w:contextualSpacing w:val="false"/>
+      <w:spacing w:after="120"/>
     </w:pPr>
-    <w:rPr/>
   </w:style>
-  <w:style w:styleId="style18" w:type="paragraph">
-    <w:name w:val="Список"/>
-    <w:basedOn w:val="style17"/>
-    <w:next w:val="style18"/>
-    <w:pPr/>
+  <w:style w:type="paragraph" w:styleId="a5">
+    <w:name w:val="List"/>
+    <w:basedOn w:val="a4"/>
+    <w:rsid w:val="00A8321D"/>
     <w:rPr>
       <w:rFonts w:cs="Lohit Hindi"/>
     </w:rPr>
   </w:style>
-  <w:style w:styleId="style19" w:type="paragraph">
-    <w:name w:val="Название"/>
-    <w:basedOn w:val="style0"/>
-    <w:next w:val="style19"/>
+  <w:style w:type="paragraph" w:styleId="a6">
+    <w:name w:val="Title"/>
+    <w:basedOn w:val="a"/>
+    <w:rsid w:val="00A8321D"/>
     <w:pPr>
       <w:suppressLineNumbers/>
-      <w:spacing w:after="120" w:before="120"/>
-      <w:contextualSpacing w:val="false"/>
+      <w:spacing w:before="120" w:after="120"/>
     </w:pPr>
     <w:rPr>
       <w:rFonts w:cs="Lohit Hindi"/>
@@ -696,10 +865,10 @@
       <w:szCs w:val="24"/>
     </w:rPr>
   </w:style>
-  <w:style w:styleId="style20" w:type="paragraph">
-    <w:name w:val="Указатель"/>
-    <w:basedOn w:val="style0"/>
-    <w:next w:val="style20"/>
+  <w:style w:type="paragraph" w:styleId="a7">
+    <w:name w:val="index heading"/>
+    <w:basedOn w:val="a"/>
+    <w:rsid w:val="00A8321D"/>
     <w:pPr>
       <w:suppressLineNumbers/>
     </w:pPr>
@@ -707,20 +876,302 @@
       <w:rFonts w:cs="Lohit Hindi"/>
     </w:rPr>
   </w:style>
-  <w:style w:styleId="style21" w:type="paragraph">
+  <w:style w:type="paragraph" w:styleId="a8">
     <w:name w:val="Normal (Web)"/>
-    <w:basedOn w:val="style0"/>
-    <w:next w:val="style21"/>
+    <w:basedOn w:val="a"/>
+    <w:rsid w:val="00A8321D"/>
     <w:pPr>
-      <w:spacing w:after="119" w:before="280" w:line="100" w:lineRule="atLeast"/>
-      <w:contextualSpacing w:val="false"/>
+      <w:spacing w:before="280" w:after="119" w:line="100" w:lineRule="atLeast"/>
     </w:pPr>
     <w:rPr>
-      <w:rFonts w:ascii="Times New Roman" w:cs="Times New Roman" w:eastAsia="Times New Roman" w:hAnsi="Times New Roman"/>
+      <w:rFonts w:ascii="Times New Roman" w:eastAsia="Times New Roman" w:hAnsi="Times New Roman" w:cs="Times New Roman"/>
       <w:sz w:val="24"/>
       <w:szCs w:val="24"/>
       <w:lang w:eastAsia="ru-RU"/>
     </w:rPr>
   </w:style>
 </w:styles>
+</file>
+
+<file path=word/theme/theme1.xml><?xml version="1.0" encoding="utf-8"?>
+<a:theme xmlns:a="http://schemas.openxmlformats.org/drawingml/2006/main" name="Тема Office">
+  <a:themeElements>
+    <a:clrScheme name="Стандартная">
+      <a:dk1>
+        <a:sysClr val="windowText" lastClr="000000"/>
+      </a:dk1>
+      <a:lt1>
+        <a:sysClr val="window" lastClr="FFFFFF"/>
+      </a:lt1>
+      <a:dk2>
+        <a:srgbClr val="1F497D"/>
+      </a:dk2>
+      <a:lt2>
+        <a:srgbClr val="EEECE1"/>
+      </a:lt2>
+      <a:accent1>
+        <a:srgbClr val="4F81BD"/>
+      </a:accent1>
+      <a:accent2>
+        <a:srgbClr val="C0504D"/>
+      </a:accent2>
+      <a:accent3>
+        <a:srgbClr val="9BBB59"/>
+      </a:accent3>
+      <a:accent4>
+        <a:srgbClr val="8064A2"/>
+      </a:accent4>
+      <a:accent5>
+        <a:srgbClr val="4BACC6"/>
+      </a:accent5>
+      <a:accent6>
+        <a:srgbClr val="F79646"/>
+      </a:accent6>
+      <a:hlink>
+        <a:srgbClr val="0000FF"/>
+      </a:hlink>
+      <a:folHlink>
+        <a:srgbClr val="800080"/>
+      </a:folHlink>
+    </a:clrScheme>
+    <a:fontScheme name="Стандартная">
+      <a:majorFont>
+        <a:latin typeface="Cambria"/>
+        <a:ea typeface=""/>
+        <a:cs typeface=""/>
+        <a:font script="Jpan" typeface="ＭＳ ゴシック"/>
+        <a:font script="Hang" typeface="맑은 고딕"/>
+        <a:font script="Hans" typeface="宋体"/>
+        <a:font script="Hant" typeface="新細明體"/>
+        <a:font script="Arab" typeface="Times New Roman"/>
+        <a:font script="Hebr" typeface="Times New Roman"/>
+        <a:font script="Thai" typeface="Angsana New"/>
+        <a:font script="Ethi" typeface="Nyala"/>
+        <a:font script="Beng" typeface="Vrinda"/>
+        <a:font script="Gujr" typeface="Shruti"/>
+        <a:font script="Khmr" typeface="MoolBoran"/>
+        <a:font script="Knda" typeface="Tunga"/>
+        <a:font script="Guru" typeface="Raavi"/>
+        <a:font script="Cans" typeface="Euphemia"/>
+        <a:font script="Cher" typeface="Plantagenet Cherokee"/>
+        <a:font script="Yiii" typeface="Microsoft Yi Baiti"/>
+        <a:font script="Tibt" typeface="Microsoft Himalaya"/>
+        <a:font script="Thaa" typeface="MV Boli"/>
+        <a:font script="Deva" typeface="Mangal"/>
+        <a:font script="Telu" typeface="Gautami"/>
+        <a:font script="Taml" typeface="Latha"/>
+        <a:font script="Syrc" typeface="Estrangelo Edessa"/>
+        <a:font script="Orya" typeface="Kalinga"/>
+        <a:font script="Mlym" typeface="Kartika"/>
+        <a:font script="Laoo" typeface="DokChampa"/>
+        <a:font script="Sinh" typeface="Iskoola Pota"/>
+        <a:font script="Mong" typeface="Mongolian Baiti"/>
+        <a:font script="Viet" typeface="Times New Roman"/>
+        <a:font script="Uigh" typeface="Microsoft Uighur"/>
+      </a:majorFont>
+      <a:minorFont>
+        <a:latin typeface="Calibri"/>
+        <a:ea typeface=""/>
+        <a:cs typeface=""/>
+        <a:font script="Jpan" typeface="ＭＳ 明朝"/>
+        <a:font script="Hang" typeface="맑은 고딕"/>
+        <a:font script="Hans" typeface="宋体"/>
+        <a:font script="Hant" typeface="新細明體"/>
+        <a:font script="Arab" typeface="Arial"/>
+        <a:font script="Hebr" typeface="Arial"/>
+        <a:font script="Thai" typeface="Cordia New"/>
+        <a:font script="Ethi" typeface="Nyala"/>
+        <a:font script="Beng" typeface="Vrinda"/>
+        <a:font script="Gujr" typeface="Shruti"/>
+        <a:font script="Khmr" typeface="DaunPenh"/>
+        <a:font script="Knda" typeface="Tunga"/>
+        <a:font script="Guru" typeface="Raavi"/>
+        <a:font script="Cans" typeface="Euphemia"/>
+        <a:font script="Cher" typeface="Plantagenet Cherokee"/>
+        <a:font script="Yiii" typeface="Microsoft Yi Baiti"/>
+        <a:font script="Tibt" typeface="Microsoft Himalaya"/>
+        <a:font script="Thaa" typeface="MV Boli"/>
+        <a:font script="Deva" typeface="Mangal"/>
+        <a:font script="Telu" typeface="Gautami"/>
+        <a:font script="Taml" typeface="Latha"/>
+        <a:font script="Syrc" typeface="Estrangelo Edessa"/>
+        <a:font script="Orya" typeface="Kalinga"/>
+        <a:font script="Mlym" typeface="Kartika"/>
+        <a:font script="Laoo" typeface="DokChampa"/>
+        <a:font script="Sinh" typeface="Iskoola Pota"/>
+        <a:font script="Mong" typeface="Mongolian Baiti"/>
+        <a:font script="Viet" typeface="Arial"/>
+        <a:font script="Uigh" typeface="Microsoft Uighur"/>
+      </a:minorFont>
+    </a:fontScheme>
+    <a:fmtScheme name="Стандартная">
+      <a:fillStyleLst>
+        <a:solidFill>
+          <a:schemeClr val="phClr"/>
+        </a:solidFill>
+        <a:gradFill rotWithShape="1">
+          <a:gsLst>
+            <a:gs pos="0">
+              <a:schemeClr val="phClr">
+                <a:tint val="50000"/>
+                <a:satMod val="300000"/>
+              </a:schemeClr>
+            </a:gs>
+            <a:gs pos="35000">
+              <a:schemeClr val="phClr">
+                <a:tint val="37000"/>
+                <a:satMod val="300000"/>
+              </a:schemeClr>
+            </a:gs>
+            <a:gs pos="100000">
+              <a:schemeClr val="phClr">
+                <a:tint val="15000"/>
+                <a:satMod val="350000"/>
+              </a:schemeClr>
+            </a:gs>
+          </a:gsLst>
+          <a:lin ang="16200000" scaled="1"/>
+        </a:gradFill>
+        <a:gradFill rotWithShape="1">
+          <a:gsLst>
+            <a:gs pos="0">
+              <a:schemeClr val="phClr">
+                <a:shade val="51000"/>
+                <a:satMod val="130000"/>
+              </a:schemeClr>
+            </a:gs>
+            <a:gs pos="80000">
+              <a:schemeClr val="phClr">
+                <a:shade val="93000"/>
+                <a:satMod val="130000"/>
+              </a:schemeClr>
+            </a:gs>
+            <a:gs pos="100000">
+              <a:schemeClr val="phClr">
+                <a:shade val="94000"/>
+                <a:satMod val="135000"/>
+              </a:schemeClr>
+            </a:gs>
+          </a:gsLst>
+          <a:lin ang="16200000" scaled="0"/>
+        </a:gradFill>
+      </a:fillStyleLst>
+      <a:lnStyleLst>
+        <a:ln w="9525" cap="flat" cmpd="sng" algn="ctr">
+          <a:solidFill>
+            <a:schemeClr val="phClr">
+              <a:shade val="95000"/>
+              <a:satMod val="105000"/>
+            </a:schemeClr>
+          </a:solidFill>
+          <a:prstDash val="solid"/>
+        </a:ln>
+        <a:ln w="25400" cap="flat" cmpd="sng" algn="ctr">
+          <a:solidFill>
+            <a:schemeClr val="phClr"/>
+          </a:solidFill>
+          <a:prstDash val="solid"/>
+        </a:ln>
+        <a:ln w="38100" cap="flat" cmpd="sng" algn="ctr">
+          <a:solidFill>
+            <a:schemeClr val="phClr"/>
+          </a:solidFill>
+          <a:prstDash val="solid"/>
+        </a:ln>
+      </a:lnStyleLst>
+      <a:effectStyleLst>
+        <a:effectStyle>
+          <a:effectLst>
+            <a:outerShdw blurRad="40000" dist="20000" dir="5400000" rotWithShape="0">
+              <a:srgbClr val="000000">
+                <a:alpha val="38000"/>
+              </a:srgbClr>
+            </a:outerShdw>
+          </a:effectLst>
+        </a:effectStyle>
+        <a:effectStyle>
+          <a:effectLst>
+            <a:outerShdw blurRad="40000" dist="23000" dir="5400000" rotWithShape="0">
+              <a:srgbClr val="000000">
+                <a:alpha val="35000"/>
+              </a:srgbClr>
+            </a:outerShdw>
+          </a:effectLst>
+        </a:effectStyle>
+        <a:effectStyle>
+          <a:effectLst>
+            <a:outerShdw blurRad="40000" dist="23000" dir="5400000" rotWithShape="0">
+              <a:srgbClr val="000000">
+                <a:alpha val="35000"/>
+              </a:srgbClr>
+            </a:outerShdw>
+          </a:effectLst>
+          <a:scene3d>
+            <a:camera prst="orthographicFront">
+              <a:rot lat="0" lon="0" rev="0"/>
+            </a:camera>
+            <a:lightRig rig="threePt" dir="t">
+              <a:rot lat="0" lon="0" rev="1200000"/>
+            </a:lightRig>
+          </a:scene3d>
+          <a:sp3d>
+            <a:bevelT w="63500" h="25400"/>
+          </a:sp3d>
+        </a:effectStyle>
+      </a:effectStyleLst>
+      <a:bgFillStyleLst>
+        <a:solidFill>
+          <a:schemeClr val="phClr"/>
+        </a:solidFill>
+        <a:gradFill rotWithShape="1">
+          <a:gsLst>
+            <a:gs pos="0">
+              <a:schemeClr val="phClr">
+                <a:tint val="40000"/>
+                <a:satMod val="350000"/>
+              </a:schemeClr>
+            </a:gs>
+            <a:gs pos="40000">
+              <a:schemeClr val="phClr">
+                <a:tint val="45000"/>
+                <a:shade val="99000"/>
+                <a:satMod val="350000"/>
+              </a:schemeClr>
+            </a:gs>
+            <a:gs pos="100000">
+              <a:schemeClr val="phClr">
+                <a:shade val="20000"/>
+                <a:satMod val="255000"/>
+              </a:schemeClr>
+            </a:gs>
+          </a:gsLst>
+          <a:path path="circle">
+            <a:fillToRect l="50000" t="-80000" r="50000" b="180000"/>
+          </a:path>
+        </a:gradFill>
+        <a:gradFill rotWithShape="1">
+          <a:gsLst>
+            <a:gs pos="0">
+              <a:schemeClr val="phClr">
+                <a:tint val="80000"/>
+                <a:satMod val="300000"/>
+              </a:schemeClr>
+            </a:gs>
+            <a:gs pos="100000">
+              <a:schemeClr val="phClr">
+                <a:shade val="30000"/>
+                <a:satMod val="200000"/>
+              </a:schemeClr>
+            </a:gs>
+          </a:gsLst>
+          <a:path path="circle">
+            <a:fillToRect l="50000" t="50000" r="50000" b="50000"/>
+          </a:path>
+        </a:gradFill>
+      </a:bgFillStyleLst>
+    </a:fmtScheme>
+  </a:themeElements>
+  <a:objectDefaults/>
+  <a:extraClrSchemeLst/>
+</a:theme>
 </file>
</xml_diff>

<commit_message>
Fix aliases with points in docx
</commit_message>
<xml_diff>
--- a/core/test/smoketest/test.docx
+++ b/core/test/smoketest/test.docx
@@ -610,6 +610,31 @@
                 <w:lang w:val="en-US"/>
               </w:rPr>
               <w:t>${col3}</w:t>
+            </w:r>
+          </w:p>
+          <w:p>
+            <w:pPr>
+              <w:rPr>
+                <w:lang w:val="en-US"/>
+              </w:rPr>
+            </w:pPr>
+            <w:r>
+              <w:rPr>
+                <w:lang w:val="en-US"/>
+              </w:rPr>
+              <w:t>${</w:t>
+            </w:r>
+            <w:r>
+              <w:rPr>
+                <w:lang w:val="en-US"/>
+              </w:rPr>
+              <w:t>col.nestedCol</w:t>
+            </w:r>
+            <w:r>
+              <w:rPr>
+                <w:lang w:val="en-US"/>
+              </w:rPr>
+              <w:t>}</w:t>
             </w:r>
           </w:p>
         </w:tc>

</xml_diff>

<commit_message>
allow to convert docx and xlsx to pdf through openoffice
</commit_message>
<xml_diff>
--- a/core/test/smoketest/test.docx
+++ b/core/test/smoketest/test.docx
@@ -26,6 +26,7 @@
       <w:tr>
         <w:trPr>
           <w:cantSplit/>
+          <w:trHeight w:val="415"/>
         </w:trPr>
         <w:tc>
           <w:tcPr>
@@ -89,6 +90,7 @@
       <w:tr>
         <w:trPr>
           <w:cantSplit/>
+          <w:trHeight w:val="562"/>
         </w:trPr>
         <w:tc>
           <w:tcPr>
@@ -111,6 +113,14 @@
                 <w:lang w:val="en-US"/>
               </w:rPr>
             </w:pPr>
+          </w:p>
+          <w:p>
+            <w:pPr>
+              <w:spacing w:after="0" w:line="100" w:lineRule="atLeast"/>
+              <w:rPr>
+                <w:lang w:val="en-US"/>
+              </w:rPr>
+            </w:pPr>
             <w:r>
               <w:rPr>
                 <w:lang w:val="en-US"/>
@@ -141,6 +151,15 @@
                 <w:lang w:val="en-US"/>
               </w:rPr>
             </w:pPr>
+          </w:p>
+          <w:p>
+            <w:pPr>
+              <w:spacing w:after="0" w:line="100" w:lineRule="atLeast"/>
+              <w:rPr>
+                <w:shd w:val="clear" w:color="auto" w:fill="FFFF00"/>
+                <w:lang w:val="en-US"/>
+              </w:rPr>
+            </w:pPr>
             <w:r>
               <w:rPr>
                 <w:shd w:val="clear" w:color="auto" w:fill="FFFF00"/>
@@ -154,6 +173,7 @@
       <w:tr>
         <w:trPr>
           <w:cantSplit/>
+          <w:trHeight w:val="556"/>
         </w:trPr>
         <w:tc>
           <w:tcPr>
@@ -173,6 +193,15 @@
             <w:pPr>
               <w:spacing w:after="0" w:line="100" w:lineRule="atLeast"/>
               <w:rPr>
+                <w:color w:val="FF0000"/>
+                <w:lang w:val="en-US"/>
+              </w:rPr>
+            </w:pPr>
+          </w:p>
+          <w:p>
+            <w:pPr>
+              <w:spacing w:after="0" w:line="100" w:lineRule="atLeast"/>
+              <w:rPr>
                 <w:b/>
                 <w:bCs/>
                 <w:color w:val="00FF00"/>
@@ -227,6 +256,14 @@
                 <w:lang w:val="en-US"/>
               </w:rPr>
             </w:pPr>
+          </w:p>
+          <w:p>
+            <w:pPr>
+              <w:spacing w:after="0" w:line="100" w:lineRule="atLeast"/>
+              <w:rPr>
+                <w:lang w:val="en-US"/>
+              </w:rPr>
+            </w:pPr>
             <w:r>
               <w:rPr>
                 <w:lang w:val="en-US"/>
@@ -239,6 +276,7 @@
       <w:tr>
         <w:trPr>
           <w:cantSplit/>
+          <w:trHeight w:val="549"/>
         </w:trPr>
         <w:tc>
           <w:tcPr>
@@ -261,6 +299,14 @@
                 <w:lang w:val="en-US"/>
               </w:rPr>
             </w:pPr>
+          </w:p>
+          <w:p>
+            <w:pPr>
+              <w:spacing w:after="0" w:line="100" w:lineRule="atLeast"/>
+              <w:rPr>
+                <w:lang w:val="en-US"/>
+              </w:rPr>
+            </w:pPr>
             <w:r>
               <w:rPr>
                 <w:lang w:val="en-US"/>
@@ -283,6 +329,14 @@
               <w:left w:w="103" w:type="dxa"/>
             </w:tcMar>
           </w:tcPr>
+          <w:p>
+            <w:pPr>
+              <w:spacing w:after="0" w:line="100" w:lineRule="atLeast"/>
+              <w:rPr>
+                <w:lang w:val="en-US"/>
+              </w:rPr>
+            </w:pPr>
+          </w:p>
           <w:p>
             <w:pPr>
               <w:spacing w:after="0" w:line="100" w:lineRule="atLeast"/>

</xml_diff>

<commit_message>
support sheet names with spaces
</commit_message>
<xml_diff>
--- a/core/test/smoketest/test.docx
+++ b/core/test/smoketest/test.docx
@@ -690,6 +690,60 @@
               </w:rPr>
               <w:t>}</w:t>
             </w:r>
+          </w:p>
+          <w:tbl>
+            <w:tblPr>
+              <w:tblStyle w:val="aa"/>
+              <w:tblW w:w="9390" w:type="dxa"/>
+              <w:tblLook w:val="04A0"/>
+            </w:tblPr>
+            <w:tblGrid>
+              <w:gridCol w:w="9390"/>
+            </w:tblGrid>
+            <w:tr>
+              <w:trPr>
+                <w:trHeight w:val="591"/>
+              </w:trPr>
+              <w:tc>
+                <w:tcPr>
+                  <w:tcW w:w="9390" w:type="dxa"/>
+                </w:tcPr>
+                <w:p>
+                  <w:pPr>
+                    <w:rPr>
+                      <w:lang w:val="en-US"/>
+                    </w:rPr>
+                  </w:pPr>
+                  <w:r>
+                    <w:rPr>
+                      <w:sz w:val="32"/>
+                      <w:lang w:val="en-US"/>
+                    </w:rPr>
+                    <w:t xml:space="preserve">##band=Band1 </w:t>
+                  </w:r>
+                  <w:r>
+                    <w:rPr>
+                      <w:lang w:val="en-US"/>
+                    </w:rPr>
+                    <w:t>${col1}</w:t>
+                  </w:r>
+                </w:p>
+              </w:tc>
+            </w:tr>
+          </w:tbl>
+          <w:p>
+            <w:pPr>
+              <w:rPr>
+                <w:lang w:val="en-US"/>
+              </w:rPr>
+            </w:pPr>
+          </w:p>
+          <w:p>
+            <w:pPr>
+              <w:rPr>
+                <w:lang w:val="en-US"/>
+              </w:rPr>
+            </w:pPr>
           </w:p>
         </w:tc>
       </w:tr>
@@ -1156,6 +1210,32 @@
       <w:ind w:left="720"/>
       <w:contextualSpacing/>
     </w:pPr>
+  </w:style>
+  <w:style w:type="table" w:styleId="aa">
+    <w:name w:val="Table Grid"/>
+    <w:basedOn w:val="a1"/>
+    <w:uiPriority w:val="59"/>
+    <w:rsid w:val="00AE3FDA"/>
+    <w:pPr>
+      <w:spacing w:after="0" w:line="240" w:lineRule="auto"/>
+    </w:pPr>
+    <w:tblPr>
+      <w:tblInd w:w="0" w:type="dxa"/>
+      <w:tblBorders>
+        <w:top w:val="single" w:sz="4" w:space="0" w:color="000000" w:themeColor="text1"/>
+        <w:left w:val="single" w:sz="4" w:space="0" w:color="000000" w:themeColor="text1"/>
+        <w:bottom w:val="single" w:sz="4" w:space="0" w:color="000000" w:themeColor="text1"/>
+        <w:right w:val="single" w:sz="4" w:space="0" w:color="000000" w:themeColor="text1"/>
+        <w:insideH w:val="single" w:sz="4" w:space="0" w:color="000000" w:themeColor="text1"/>
+        <w:insideV w:val="single" w:sz="4" w:space="0" w:color="000000" w:themeColor="text1"/>
+      </w:tblBorders>
+      <w:tblCellMar>
+        <w:top w:w="0" w:type="dxa"/>
+        <w:left w:w="108" w:type="dxa"/>
+        <w:bottom w:w="0" w:type="dxa"/>
+        <w:right w:w="108" w:type="dxa"/>
+      </w:tblCellMar>
+    </w:tblPr>
   </w:style>
 </w:styles>
 </file>

</xml_diff>